<commit_message>
Last changes in 1 otchet
</commit_message>
<xml_diff>
--- a/docs/Otch1_mamontov.docx
+++ b/docs/Otch1_mamontov.docx
@@ -971,7 +971,7 @@
           <v:shape id="_x0000_i1025" type="#_x0000_t75" style="width:429pt;height:116.25pt" o:ole="">
             <v:imagedata r:id="rId8" o:title=""/>
           </v:shape>
-          <o:OLEObject Type="Embed" ProgID="Visio.Drawing.11" ShapeID="_x0000_i1025" DrawAspect="Content" ObjectID="_1526853943" r:id="rId9"/>
+          <o:OLEObject Type="Embed" ProgID="Visio.Drawing.11" ShapeID="_x0000_i1025" DrawAspect="Content" ObjectID="_1527372858" r:id="rId9"/>
         </w:object>
       </w:r>
     </w:p>
@@ -1727,7 +1727,16 @@
           <w:szCs w:val="24"/>
           <w:lang w:val="en-US"/>
         </w:rPr>
-        <w:t xml:space="preserve">        LH      </w:t>
+        <w:t xml:space="preserve">        L </w:t>
+      </w:r>
+      <w:r>
+        <w:rPr>
+          <w:rFonts w:ascii="Courier New" w:hAnsi="Courier New" w:cs="Courier New"/>
+          <w:sz w:val="24"/>
+          <w:szCs w:val="24"/>
+          <w:lang w:val="en-US"/>
+        </w:rPr>
+        <w:t xml:space="preserve">      </w:t>
       </w:r>
       <w:r>
         <w:rPr>
@@ -1783,7 +1792,25 @@
           <w:szCs w:val="24"/>
           <w:lang w:val="en-US"/>
         </w:rPr>
-        <w:t xml:space="preserve">RRAB, 13 </w:t>
+        <w:t xml:space="preserve">RRAB, </w:t>
+      </w:r>
+      <w:r>
+        <w:rPr>
+          <w:rFonts w:ascii="Courier New" w:hAnsi="Courier New" w:cs="Courier New"/>
+          <w:sz w:val="24"/>
+          <w:szCs w:val="24"/>
+          <w:lang w:val="en-US"/>
+        </w:rPr>
+        <w:t>29</w:t>
+      </w:r>
+      <w:r>
+        <w:rPr>
+          <w:rFonts w:ascii="Courier New" w:hAnsi="Courier New" w:cs="Courier New"/>
+          <w:sz w:val="24"/>
+          <w:szCs w:val="24"/>
+          <w:lang w:val="en-US"/>
+        </w:rPr>
+        <w:t xml:space="preserve"> </w:t>
       </w:r>
     </w:p>
     <w:p>
@@ -2033,7 +2060,16 @@
           <w:szCs w:val="24"/>
           <w:lang w:val="en-US"/>
         </w:rPr>
-        <w:t xml:space="preserve">A       DC      BL.16'101'      </w:t>
+        <w:t>A       DC      BL4</w:t>
+      </w:r>
+      <w:r>
+        <w:rPr>
+          <w:rFonts w:ascii="Courier New" w:hAnsi="Courier New" w:cs="Courier New"/>
+          <w:sz w:val="24"/>
+          <w:szCs w:val="24"/>
+          <w:lang w:val="en-US"/>
+        </w:rPr>
+        <w:t xml:space="preserve">'101'      </w:t>
       </w:r>
     </w:p>
     <w:p>
@@ -2141,26 +2177,49 @@
           <w:rFonts w:ascii="Courier New" w:hAnsi="Courier New" w:cs="Courier New"/>
           <w:sz w:val="24"/>
           <w:szCs w:val="24"/>
-          <w:lang w:val="en-US"/>
-        </w:rPr>
-      </w:pPr>
-      <w:r>
-        <w:rPr>
-          <w:rFonts w:ascii="Courier New" w:hAnsi="Courier New" w:cs="Courier New"/>
-          <w:sz w:val="24"/>
-          <w:szCs w:val="24"/>
-          <w:lang w:val="en-US"/>
-        </w:rPr>
-        <w:t xml:space="preserve">@RRAB   </w:t>
-      </w:r>
-      <w:r>
-        <w:rPr>
-          <w:rFonts w:ascii="Courier New" w:hAnsi="Courier New" w:cs="Courier New"/>
-          <w:sz w:val="24"/>
-          <w:szCs w:val="24"/>
-          <w:lang w:val="en-US"/>
-        </w:rPr>
-        <w:t xml:space="preserve">EQU     5              </w:t>
+        </w:rPr>
+      </w:pPr>
+      <w:r>
+        <w:rPr>
+          <w:rFonts w:ascii="Courier New" w:hAnsi="Courier New" w:cs="Courier New"/>
+          <w:sz w:val="24"/>
+          <w:szCs w:val="24"/>
+        </w:rPr>
+        <w:t>@</w:t>
+      </w:r>
+      <w:r>
+        <w:rPr>
+          <w:rFonts w:ascii="Courier New" w:hAnsi="Courier New" w:cs="Courier New"/>
+          <w:sz w:val="24"/>
+          <w:szCs w:val="24"/>
+          <w:lang w:val="en-US"/>
+        </w:rPr>
+        <w:t>RRAB</w:t>
+      </w:r>
+      <w:r>
+        <w:rPr>
+          <w:rFonts w:ascii="Courier New" w:hAnsi="Courier New" w:cs="Courier New"/>
+          <w:sz w:val="24"/>
+          <w:szCs w:val="24"/>
+        </w:rPr>
+        <w:t xml:space="preserve">   </w:t>
+      </w:r>
+      <w:r>
+        <w:rPr>
+          <w:rFonts w:ascii="Courier New" w:hAnsi="Courier New" w:cs="Courier New"/>
+          <w:sz w:val="24"/>
+          <w:szCs w:val="24"/>
+          <w:lang w:val="en-US"/>
+        </w:rPr>
+        <w:t>EQU</w:t>
+      </w:r>
+      <w:r>
+        <w:rPr>
+          <w:rFonts w:ascii="Courier New" w:hAnsi="Courier New" w:cs="Courier New"/>
+          <w:sz w:val="24"/>
+          <w:szCs w:val="24"/>
+        </w:rPr>
+        <w:t xml:space="preserve">     5              </w:t>
       </w:r>
     </w:p>
     <w:p>
@@ -2170,15 +2229,13 @@
           <w:rFonts w:ascii="Courier New" w:hAnsi="Courier New" w:cs="Courier New"/>
           <w:sz w:val="24"/>
           <w:szCs w:val="24"/>
-          <w:lang w:val="en-US"/>
-        </w:rPr>
-      </w:pPr>
-      <w:r>
-        <w:rPr>
-          <w:rFonts w:ascii="Courier New" w:hAnsi="Courier New" w:cs="Courier New"/>
-          <w:sz w:val="24"/>
-          <w:szCs w:val="24"/>
-          <w:lang w:val="en-US"/>
+        </w:rPr>
+      </w:pPr>
+      <w:r>
+        <w:rPr>
+          <w:rFonts w:ascii="Courier New" w:hAnsi="Courier New" w:cs="Courier New"/>
+          <w:sz w:val="24"/>
+          <w:szCs w:val="24"/>
         </w:rPr>
         <w:t>@</w:t>
       </w:r>
@@ -2189,7 +2246,32 @@
           <w:szCs w:val="24"/>
           <w:lang w:val="en-US"/>
         </w:rPr>
-        <w:t xml:space="preserve">RADD   EQU     4               </w:t>
+        <w:t>RADD</w:t>
+      </w:r>
+      <w:r>
+        <w:rPr>
+          <w:rFonts w:ascii="Courier New" w:hAnsi="Courier New" w:cs="Courier New"/>
+          <w:sz w:val="24"/>
+          <w:szCs w:val="24"/>
+        </w:rPr>
+        <w:t xml:space="preserve">   </w:t>
+      </w:r>
+      <w:r>
+        <w:rPr>
+          <w:rFonts w:ascii="Courier New" w:hAnsi="Courier New" w:cs="Courier New"/>
+          <w:sz w:val="24"/>
+          <w:szCs w:val="24"/>
+          <w:lang w:val="en-US"/>
+        </w:rPr>
+        <w:t>EQU</w:t>
+      </w:r>
+      <w:r>
+        <w:rPr>
+          <w:rFonts w:ascii="Courier New" w:hAnsi="Courier New" w:cs="Courier New"/>
+          <w:sz w:val="24"/>
+          <w:szCs w:val="24"/>
+        </w:rPr>
+        <w:t xml:space="preserve">     4               </w:t>
       </w:r>
     </w:p>
     <w:p>
@@ -2199,13 +2281,13 @@
           <w:rFonts w:ascii="Courier New" w:hAnsi="Courier New" w:cs="Courier New"/>
           <w:sz w:val="24"/>
           <w:szCs w:val="24"/>
-          <w:lang w:val="en-US"/>
         </w:rPr>
       </w:pPr>
     </w:p>
     <w:p>
       <w:pPr>
         <w:spacing w:after="0" w:line="257" w:lineRule="auto"/>
+        <w:ind w:left="852" w:firstLine="284"/>
         <w:rPr>
           <w:rFonts w:ascii="Courier New" w:hAnsi="Courier New" w:cs="Courier New"/>
           <w:sz w:val="24"/>
@@ -2228,23 +2310,6 @@
           <w:szCs w:val="24"/>
         </w:rPr>
         <w:t xml:space="preserve">     </w:t>
-      </w:r>
-      <w:r>
-        <w:rPr>
-          <w:rFonts w:ascii="Courier New" w:hAnsi="Courier New" w:cs="Courier New"/>
-          <w:sz w:val="24"/>
-          <w:szCs w:val="24"/>
-          <w:lang w:val="en-US"/>
-        </w:rPr>
-        <w:t>EX</w:t>
-      </w:r>
-      <w:r>
-        <w:rPr>
-          <w:rFonts w:ascii="Courier New" w:hAnsi="Courier New" w:cs="Courier New"/>
-          <w:sz w:val="24"/>
-          <w:szCs w:val="24"/>
-        </w:rPr>
-        <w:t xml:space="preserve">09  </w:t>
       </w:r>
     </w:p>
     <w:p>
@@ -2651,7 +2716,6 @@
           <w:rFonts w:ascii="Courier New" w:hAnsi="Courier New" w:cs="Courier New"/>
           <w:sz w:val="24"/>
           <w:szCs w:val="24"/>
-          <w:lang w:val="en-US"/>
         </w:rPr>
         <w:t>@</w:t>
       </w:r>
@@ -4739,6 +4803,7 @@
           <w:rFonts w:ascii="Courier New" w:hAnsi="Courier New" w:cs="Courier New"/>
           <w:sz w:val="24"/>
           <w:szCs w:val="24"/>
+          <w:lang w:val="en-US"/>
         </w:rPr>
       </w:pPr>
       <w:r>
@@ -4988,7 +5053,6 @@
           <w:rFonts w:ascii="Courier New" w:hAnsi="Courier New" w:cs="Courier New"/>
           <w:sz w:val="24"/>
           <w:szCs w:val="24"/>
-          <w:lang w:val="en-US"/>
         </w:rPr>
       </w:pPr>
       <w:r>
@@ -5007,15 +5071,13 @@
           <w:rFonts w:ascii="Courier New" w:hAnsi="Courier New" w:cs="Courier New"/>
           <w:sz w:val="24"/>
           <w:szCs w:val="24"/>
-          <w:lang w:val="en-US"/>
-        </w:rPr>
-      </w:pPr>
-      <w:r>
-        <w:rPr>
-          <w:rFonts w:ascii="Courier New" w:hAnsi="Courier New" w:cs="Courier New"/>
-          <w:sz w:val="24"/>
-          <w:szCs w:val="24"/>
-          <w:lang w:val="en-US"/>
+        </w:rPr>
+      </w:pPr>
+      <w:r>
+        <w:rPr>
+          <w:rFonts w:ascii="Courier New" w:hAnsi="Courier New" w:cs="Courier New"/>
+          <w:sz w:val="24"/>
+          <w:szCs w:val="24"/>
         </w:rPr>
         <w:t>...</w:t>
       </w:r>
@@ -5521,7 +5583,6 @@
           <w:rFonts w:ascii="Courier New" w:hAnsi="Courier New" w:cs="Courier New"/>
           <w:sz w:val="24"/>
           <w:szCs w:val="24"/>
-          <w:lang w:val="en-US"/>
         </w:rPr>
         <w:t>};</w:t>
       </w:r>
@@ -17022,7 +17083,7 @@
             <w:rPr>
               <w:noProof/>
             </w:rPr>
-            <w:t>9</w:t>
+            <w:t>4</w:t>
           </w:r>
         </w:fldSimple>
       </w:p>
@@ -17464,6 +17525,7 @@
   <w:style w:type="character" w:default="1" w:styleId="a0">
     <w:name w:val="Default Paragraph Font"/>
     <w:uiPriority w:val="1"/>
+    <w:semiHidden/>
     <w:unhideWhenUsed/>
   </w:style>
   <w:style w:type="table" w:default="1" w:styleId="a1">

</xml_diff>